<commit_message>
Mise à jour des tables de la base de donnée et du projet
</commit_message>
<xml_diff>
--- a/Z_stage/Rappord/p1.docx
+++ b/Z_stage/Rappord/p1.docx
@@ -8,7 +8,7 @@
           <w:noProof/>
         </w:rPr>
         <w:drawing>
-          <wp:anchor distT="0" distB="0" distL="114300" distR="114300" simplePos="0" relativeHeight="251662336" behindDoc="0" locked="0" layoutInCell="1" allowOverlap="1" wp14:anchorId="0188D2AF" wp14:editId="2651E0D9">
+          <wp:anchor distT="0" distB="0" distL="114300" distR="114300" simplePos="0" relativeHeight="251662336" behindDoc="0" locked="0" layoutInCell="1" allowOverlap="1" wp14:anchorId="0188D2AF" wp14:editId="2976F74E">
             <wp:simplePos x="0" y="0"/>
             <wp:positionH relativeFrom="column">
               <wp:posOffset>362948</wp:posOffset>
@@ -75,155 +75,9 @@
           <w:noProof/>
         </w:rPr>
         <mc:AlternateContent>
-          <mc:Choice Requires="wpg">
-            <w:drawing>
-              <wp:anchor distT="0" distB="0" distL="114300" distR="114300" simplePos="0" relativeHeight="251674624" behindDoc="0" locked="0" layoutInCell="1" allowOverlap="1" wp14:anchorId="11729758" wp14:editId="659AD4B8">
-                <wp:simplePos x="0" y="0"/>
-                <wp:positionH relativeFrom="margin">
-                  <wp:align>center</wp:align>
-                </wp:positionH>
-                <wp:positionV relativeFrom="paragraph">
-                  <wp:posOffset>1572078</wp:posOffset>
-                </wp:positionV>
-                <wp:extent cx="879608" cy="886691"/>
-                <wp:effectExtent l="0" t="0" r="0" b="8890"/>
-                <wp:wrapNone/>
-                <wp:docPr id="1708301983" name="Groupe 7"/>
-                <wp:cNvGraphicFramePr/>
-                <a:graphic xmlns:a="http://schemas.openxmlformats.org/drawingml/2006/main">
-                  <a:graphicData uri="http://schemas.microsoft.com/office/word/2010/wordprocessingGroup">
-                    <wpg:wgp>
-                      <wpg:cNvGrpSpPr/>
-                      <wpg:grpSpPr>
-                        <a:xfrm>
-                          <a:off x="0" y="0"/>
-                          <a:ext cx="879608" cy="886691"/>
-                          <a:chOff x="0" y="0"/>
-                          <a:chExt cx="1261745" cy="1271905"/>
-                        </a:xfrm>
-                      </wpg:grpSpPr>
-                      <pic:pic xmlns:pic="http://schemas.openxmlformats.org/drawingml/2006/picture">
-                        <pic:nvPicPr>
-                          <pic:cNvPr id="10102555" name="Image 1"/>
-                          <pic:cNvPicPr>
-                            <a:picLocks noChangeAspect="1"/>
-                          </pic:cNvPicPr>
-                        </pic:nvPicPr>
-                        <pic:blipFill>
-                          <a:blip r:embed="rId8" cstate="print">
-                            <a:extLst>
-                              <a:ext uri="{28A0092B-C50C-407E-A947-70E740481C1C}">
-                                <a14:useLocalDpi xmlns:a14="http://schemas.microsoft.com/office/drawing/2010/main" val="0"/>
-                              </a:ext>
-                            </a:extLst>
-                          </a:blip>
-                          <a:srcRect/>
-                          <a:stretch>
-                            <a:fillRect/>
-                          </a:stretch>
-                        </pic:blipFill>
-                        <pic:spPr bwMode="auto">
-                          <a:xfrm>
-                            <a:off x="27709" y="0"/>
-                            <a:ext cx="1205230" cy="1205230"/>
-                          </a:xfrm>
-                          <a:prstGeom prst="rect">
-                            <a:avLst/>
-                          </a:prstGeom>
-                          <a:noFill/>
-                          <a:ln>
-                            <a:noFill/>
-                          </a:ln>
-                        </pic:spPr>
-                      </pic:pic>
-                      <pic:pic xmlns:pic="http://schemas.openxmlformats.org/drawingml/2006/picture">
-                        <pic:nvPicPr>
-                          <pic:cNvPr id="1968832689" name="Image 6"/>
-                          <pic:cNvPicPr>
-                            <a:picLocks noChangeAspect="1"/>
-                          </pic:cNvPicPr>
-                        </pic:nvPicPr>
-                        <pic:blipFill>
-                          <a:blip r:embed="rId9">
-                            <a:extLst>
-                              <a:ext uri="{28A0092B-C50C-407E-A947-70E740481C1C}">
-                                <a14:useLocalDpi xmlns:a14="http://schemas.microsoft.com/office/drawing/2010/main" val="0"/>
-                              </a:ext>
-                            </a:extLst>
-                          </a:blip>
-                          <a:srcRect/>
-                          <a:stretch>
-                            <a:fillRect/>
-                          </a:stretch>
-                        </pic:blipFill>
-                        <pic:spPr bwMode="auto">
-                          <a:xfrm>
-                            <a:off x="0" y="914400"/>
-                            <a:ext cx="1261745" cy="357505"/>
-                          </a:xfrm>
-                          <a:prstGeom prst="rect">
-                            <a:avLst/>
-                          </a:prstGeom>
-                          <a:noFill/>
-                          <a:ln>
-                            <a:noFill/>
-                          </a:ln>
-                        </pic:spPr>
-                      </pic:pic>
-                    </wpg:wgp>
-                  </a:graphicData>
-                </a:graphic>
-                <wp14:sizeRelH relativeFrom="margin">
-                  <wp14:pctWidth>0</wp14:pctWidth>
-                </wp14:sizeRelH>
-                <wp14:sizeRelV relativeFrom="margin">
-                  <wp14:pctHeight>0</wp14:pctHeight>
-                </wp14:sizeRelV>
-              </wp:anchor>
-            </w:drawing>
-          </mc:Choice>
-          <mc:Fallback>
-            <w:pict>
-              <v:group w14:anchorId="2ABA0195" id="Groupe 7" o:spid="_x0000_s1026" style="position:absolute;margin-left:0;margin-top:123.8pt;width:69.25pt;height:69.8pt;z-index:251674624;mso-position-horizontal:center;mso-position-horizontal-relative:margin;mso-width-relative:margin;mso-height-relative:margin" coordsize="12617,12719" o:gfxdata="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">
-                <v:shapetype id="_x0000_t75" coordsize="21600,21600" o:spt="75" o:preferrelative="t" path="m@4@5l@4@11@9@11@9@5xe" filled="f" stroked="f">
-                  <v:stroke joinstyle="miter"/>
-                  <v:formulas>
-                    <v:f eqn="if lineDrawn pixelLineWidth 0"/>
-                    <v:f eqn="sum @0 1 0"/>
-                    <v:f eqn="sum 0 0 @1"/>
-                    <v:f eqn="prod @2 1 2"/>
-                    <v:f eqn="prod @3 21600 pixelWidth"/>
-                    <v:f eqn="prod @3 21600 pixelHeight"/>
-                    <v:f eqn="sum @0 0 1"/>
-                    <v:f eqn="prod @6 1 2"/>
-                    <v:f eqn="prod @7 21600 pixelWidth"/>
-                    <v:f eqn="sum @8 21600 0"/>
-                    <v:f eqn="prod @7 21600 pixelHeight"/>
-                    <v:f eqn="sum @10 21600 0"/>
-                  </v:formulas>
-                  <v:path o:extrusionok="f" gradientshapeok="t" o:connecttype="rect"/>
-                  <o:lock v:ext="edit" aspectratio="t"/>
-                </v:shapetype>
-                <v:shape id="Image 1" o:spid="_x0000_s1027" type="#_x0000_t75" style="position:absolute;left:277;width:12052;height:12052;visibility:visible;mso-wrap-style:square" o:gfxdata="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">
-                  <v:imagedata r:id="rId10" o:title=""/>
-                </v:shape>
-                <v:shape id="Image 6" o:spid="_x0000_s1028" type="#_x0000_t75" style="position:absolute;top:9144;width:12617;height:3575;visibility:visible;mso-wrap-style:square" o:gfxdata="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">
-                  <v:imagedata r:id="rId11" o:title=""/>
-                </v:shape>
-                <w10:wrap anchorx="margin"/>
-              </v:group>
-            </w:pict>
-          </mc:Fallback>
-        </mc:AlternateContent>
-      </w:r>
-      <w:r>
-        <w:rPr>
-          <w:noProof/>
-        </w:rPr>
-        <mc:AlternateContent>
           <mc:Choice Requires="wps">
             <w:drawing>
-              <wp:anchor distT="45720" distB="45720" distL="114300" distR="114300" simplePos="0" relativeHeight="251658240" behindDoc="0" locked="0" layoutInCell="1" allowOverlap="1" wp14:anchorId="1E037299" wp14:editId="714EE2AF">
+              <wp:anchor distT="45720" distB="45720" distL="114300" distR="114300" simplePos="0" relativeHeight="251658240" behindDoc="0" locked="0" layoutInCell="1" allowOverlap="1" wp14:anchorId="1E037299" wp14:editId="707B2B75">
                 <wp:simplePos x="0" y="0"/>
                 <wp:positionH relativeFrom="column">
                   <wp:posOffset>-296545</wp:posOffset>
@@ -841,7 +695,68 @@
     <w:p/>
     <w:p/>
     <w:p/>
-    <w:p/>
+    <w:p>
+      <w:r>
+        <w:rPr>
+          <w:noProof/>
+        </w:rPr>
+        <w:drawing>
+          <wp:anchor distT="0" distB="0" distL="114300" distR="114300" simplePos="0" relativeHeight="251689984" behindDoc="0" locked="0" layoutInCell="1" allowOverlap="1" wp14:anchorId="05C7FFFA" wp14:editId="08481462">
+            <wp:simplePos x="0" y="0"/>
+            <wp:positionH relativeFrom="margin">
+              <wp:align>center</wp:align>
+            </wp:positionH>
+            <wp:positionV relativeFrom="paragraph">
+              <wp:posOffset>5445</wp:posOffset>
+            </wp:positionV>
+            <wp:extent cx="981414" cy="1383738"/>
+            <wp:effectExtent l="0" t="0" r="9525" b="6985"/>
+            <wp:wrapNone/>
+            <wp:docPr id="1740073269" name="Image 18"/>
+            <wp:cNvGraphicFramePr>
+              <a:graphicFrameLocks xmlns:a="http://schemas.openxmlformats.org/drawingml/2006/main" noChangeAspect="1"/>
+            </wp:cNvGraphicFramePr>
+            <a:graphic xmlns:a="http://schemas.openxmlformats.org/drawingml/2006/main">
+              <a:graphicData uri="http://schemas.openxmlformats.org/drawingml/2006/picture">
+                <pic:pic xmlns:pic="http://schemas.openxmlformats.org/drawingml/2006/picture">
+                  <pic:nvPicPr>
+                    <pic:cNvPr id="1740073269" name="Image 1740073269"/>
+                    <pic:cNvPicPr/>
+                  </pic:nvPicPr>
+                  <pic:blipFill>
+                    <a:blip r:embed="rId8" cstate="print">
+                      <a:extLst>
+                        <a:ext uri="{28A0092B-C50C-407E-A947-70E740481C1C}">
+                          <a14:useLocalDpi xmlns:a14="http://schemas.microsoft.com/office/drawing/2010/main" val="0"/>
+                        </a:ext>
+                      </a:extLst>
+                    </a:blip>
+                    <a:stretch>
+                      <a:fillRect/>
+                    </a:stretch>
+                  </pic:blipFill>
+                  <pic:spPr>
+                    <a:xfrm>
+                      <a:off x="0" y="0"/>
+                      <a:ext cx="981414" cy="1383738"/>
+                    </a:xfrm>
+                    <a:prstGeom prst="rect">
+                      <a:avLst/>
+                    </a:prstGeom>
+                  </pic:spPr>
+                </pic:pic>
+              </a:graphicData>
+            </a:graphic>
+            <wp14:sizeRelH relativeFrom="page">
+              <wp14:pctWidth>0</wp14:pctWidth>
+            </wp14:sizeRelH>
+            <wp14:sizeRelV relativeFrom="page">
+              <wp14:pctHeight>0</wp14:pctHeight>
+            </wp14:sizeRelV>
+          </wp:anchor>
+        </w:drawing>
+      </w:r>
+    </w:p>
     <w:p/>
     <w:p/>
     <w:p/>
@@ -874,7 +789,7 @@
                     <pic:cNvPicPr/>
                   </pic:nvPicPr>
                   <pic:blipFill>
-                    <a:blip r:embed="rId12">
+                    <a:blip r:embed="rId9">
                       <a:extLst>
                         <a:ext uri="{28A0092B-C50C-407E-A947-70E740481C1C}">
                           <a14:useLocalDpi xmlns:a14="http://schemas.microsoft.com/office/drawing/2010/main" val="0"/>
@@ -1615,6 +1530,334 @@
         <mc:AlternateContent>
           <mc:Choice Requires="wps">
             <w:drawing>
+              <wp:anchor distT="45720" distB="45720" distL="114300" distR="114300" simplePos="0" relativeHeight="251678720" behindDoc="0" locked="0" layoutInCell="1" allowOverlap="1" wp14:anchorId="10BB0F7F" wp14:editId="25621C69">
+                <wp:simplePos x="0" y="0"/>
+                <wp:positionH relativeFrom="margin">
+                  <wp:align>left</wp:align>
+                </wp:positionH>
+                <wp:positionV relativeFrom="paragraph">
+                  <wp:posOffset>3757295</wp:posOffset>
+                </wp:positionV>
+                <wp:extent cx="3244850" cy="727075"/>
+                <wp:effectExtent l="0" t="0" r="0" b="0"/>
+                <wp:wrapSquare wrapText="bothSides"/>
+                <wp:docPr id="1192159055" name="Zone de texte 2"/>
+                <wp:cNvGraphicFramePr>
+                  <a:graphicFrameLocks xmlns:a="http://schemas.openxmlformats.org/drawingml/2006/main"/>
+                </wp:cNvGraphicFramePr>
+                <a:graphic xmlns:a="http://schemas.openxmlformats.org/drawingml/2006/main">
+                  <a:graphicData uri="http://schemas.microsoft.com/office/word/2010/wordprocessingShape">
+                    <wps:wsp>
+                      <wps:cNvSpPr txBox="1">
+                        <a:spLocks noChangeArrowheads="1"/>
+                      </wps:cNvSpPr>
+                      <wps:spPr bwMode="auto">
+                        <a:xfrm>
+                          <a:off x="0" y="0"/>
+                          <a:ext cx="3244906" cy="727075"/>
+                        </a:xfrm>
+                        <a:prstGeom prst="rect">
+                          <a:avLst/>
+                        </a:prstGeom>
+                        <a:noFill/>
+                        <a:ln w="9525">
+                          <a:noFill/>
+                          <a:miter lim="800000"/>
+                          <a:headEnd/>
+                          <a:tailEnd/>
+                        </a:ln>
+                      </wps:spPr>
+                      <wps:txbx>
+                        <w:txbxContent>
+                          <w:p>
+                            <w:pPr>
+                              <w:rPr>
+                                <w:rFonts w:ascii="Times New Roman" w:hAnsi="Times New Roman" w:cs="Times New Roman"/>
+                                <w:sz w:val="24"/>
+                                <w:szCs w:val="24"/>
+                              </w:rPr>
+                            </w:pPr>
+                            <w:r>
+                              <w:rPr>
+                                <w:rFonts w:ascii="Times New Roman" w:hAnsi="Times New Roman" w:cs="Times New Roman"/>
+                                <w:b/>
+                                <w:bCs/>
+                                <w:sz w:val="24"/>
+                                <w:szCs w:val="24"/>
+                                <w:u w:val="single"/>
+                              </w:rPr>
+                              <w:t xml:space="preserve">DUREE </w:t>
+                            </w:r>
+                            <w:r>
+                              <w:rPr>
+                                <w:rFonts w:ascii="Times New Roman" w:hAnsi="Times New Roman" w:cs="Times New Roman"/>
+                                <w:b/>
+                                <w:bCs/>
+                                <w:sz w:val="24"/>
+                                <w:szCs w:val="24"/>
+                              </w:rPr>
+                              <w:t>:</w:t>
+                            </w:r>
+                            <w:r>
+                              <w:rPr>
+                                <w:rFonts w:ascii="Times New Roman" w:hAnsi="Times New Roman" w:cs="Times New Roman"/>
+                                <w:sz w:val="24"/>
+                                <w:szCs w:val="24"/>
+                              </w:rPr>
+                              <w:t xml:space="preserve"> 2 Mois</w:t>
+                            </w:r>
+                          </w:p>
+                          <w:p>
+                            <w:pPr>
+                              <w:rPr>
+                                <w:rFonts w:ascii="Times New Roman" w:hAnsi="Times New Roman" w:cs="Times New Roman"/>
+                                <w:sz w:val="24"/>
+                                <w:szCs w:val="24"/>
+                              </w:rPr>
+                            </w:pPr>
+                            <w:r>
+                              <w:rPr>
+                                <w:rFonts w:ascii="Times New Roman" w:hAnsi="Times New Roman" w:cs="Times New Roman"/>
+                                <w:b/>
+                                <w:bCs/>
+                                <w:sz w:val="24"/>
+                                <w:szCs w:val="24"/>
+                                <w:u w:val="single"/>
+                              </w:rPr>
+                              <w:t xml:space="preserve">PERIODE </w:t>
+                            </w:r>
+                            <w:r>
+                              <w:rPr>
+                                <w:rFonts w:ascii="Times New Roman" w:hAnsi="Times New Roman" w:cs="Times New Roman"/>
+                                <w:b/>
+                                <w:bCs/>
+                                <w:sz w:val="24"/>
+                                <w:szCs w:val="24"/>
+                              </w:rPr>
+                              <w:t>:</w:t>
+                            </w:r>
+                            <w:r>
+                              <w:rPr>
+                                <w:rFonts w:ascii="Times New Roman" w:hAnsi="Times New Roman" w:cs="Times New Roman"/>
+                                <w:sz w:val="24"/>
+                                <w:szCs w:val="24"/>
+                              </w:rPr>
+                              <w:t xml:space="preserve"> Du </w:t>
+                            </w:r>
+                            <w:bookmarkStart w:id="0" w:name="_Hlk193456772"/>
+                            <w:r>
+                              <w:rPr>
+                                <w:rFonts w:ascii="Times New Roman" w:hAnsi="Times New Roman" w:cs="Times New Roman"/>
+                                <w:sz w:val="24"/>
+                                <w:szCs w:val="24"/>
+                              </w:rPr>
+                              <w:t>08 Juil</w:t>
+                            </w:r>
+                            <w:r>
+                              <w:rPr>
+                                <w:rFonts w:ascii="Times New Roman" w:hAnsi="Times New Roman" w:cs="Times New Roman"/>
+                                <w:sz w:val="24"/>
+                                <w:szCs w:val="24"/>
+                              </w:rPr>
+                              <w:t>let</w:t>
+                            </w:r>
+                            <w:r>
+                              <w:rPr>
+                                <w:rFonts w:ascii="Times New Roman" w:hAnsi="Times New Roman" w:cs="Times New Roman"/>
+                                <w:sz w:val="24"/>
+                                <w:szCs w:val="24"/>
+                              </w:rPr>
+                              <w:t xml:space="preserve"> </w:t>
+                            </w:r>
+                            <w:bookmarkEnd w:id="0"/>
+                            <w:r>
+                              <w:rPr>
+                                <w:rFonts w:ascii="Times New Roman" w:hAnsi="Times New Roman" w:cs="Times New Roman"/>
+                                <w:sz w:val="24"/>
+                                <w:szCs w:val="24"/>
+                              </w:rPr>
+                              <w:t xml:space="preserve">au 08 Septembre </w:t>
+                            </w:r>
+                            <w:r>
+                              <w:rPr>
+                                <w:rFonts w:ascii="Times New Roman" w:hAnsi="Times New Roman" w:cs="Times New Roman"/>
+                                <w:sz w:val="24"/>
+                                <w:szCs w:val="24"/>
+                              </w:rPr>
+                              <w:t>2</w:t>
+                            </w:r>
+                            <w:r>
+                              <w:rPr>
+                                <w:rFonts w:ascii="Times New Roman" w:hAnsi="Times New Roman" w:cs="Times New Roman"/>
+                                <w:sz w:val="24"/>
+                                <w:szCs w:val="24"/>
+                              </w:rPr>
+                              <w:t>024</w:t>
+                            </w:r>
+                          </w:p>
+                        </w:txbxContent>
+                      </wps:txbx>
+                      <wps:bodyPr rot="0" vert="horz" wrap="square" lIns="91440" tIns="45720" rIns="91440" bIns="45720" anchor="t" anchorCtr="0">
+                        <a:noAutofit/>
+                      </wps:bodyPr>
+                    </wps:wsp>
+                  </a:graphicData>
+                </a:graphic>
+                <wp14:sizeRelH relativeFrom="margin">
+                  <wp14:pctWidth>0</wp14:pctWidth>
+                </wp14:sizeRelH>
+                <wp14:sizeRelV relativeFrom="margin">
+                  <wp14:pctHeight>0</wp14:pctHeight>
+                </wp14:sizeRelV>
+              </wp:anchor>
+            </w:drawing>
+          </mc:Choice>
+          <mc:Fallback>
+            <w:pict>
+              <v:shape w14:anchorId="10BB0F7F" id="_x0000_s1030" type="#_x0000_t202" style="position:absolute;margin-left:0;margin-top:295.85pt;width:255.5pt;height:57.25pt;z-index:251678720;visibility:visible;mso-wrap-style:square;mso-width-percent:0;mso-height-percent:0;mso-wrap-distance-left:9pt;mso-wrap-distance-top:3.6pt;mso-wrap-distance-right:9pt;mso-wrap-distance-bottom:3.6pt;mso-position-horizontal:left;mso-position-horizontal-relative:margin;mso-position-vertical:absolute;mso-position-vertical-relative:text;mso-width-percent:0;mso-height-percent:0;mso-width-relative:margin;mso-height-relative:margin;v-text-anchor:top" o:gfxdata="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" filled="f" stroked="f">
+                <v:textbox>
+                  <w:txbxContent>
+                    <w:p>
+                      <w:pPr>
+                        <w:rPr>
+                          <w:rFonts w:ascii="Times New Roman" w:hAnsi="Times New Roman" w:cs="Times New Roman"/>
+                          <w:sz w:val="24"/>
+                          <w:szCs w:val="24"/>
+                        </w:rPr>
+                      </w:pPr>
+                      <w:r>
+                        <w:rPr>
+                          <w:rFonts w:ascii="Times New Roman" w:hAnsi="Times New Roman" w:cs="Times New Roman"/>
+                          <w:b/>
+                          <w:bCs/>
+                          <w:sz w:val="24"/>
+                          <w:szCs w:val="24"/>
+                          <w:u w:val="single"/>
+                        </w:rPr>
+                        <w:t xml:space="preserve">DUREE </w:t>
+                      </w:r>
+                      <w:r>
+                        <w:rPr>
+                          <w:rFonts w:ascii="Times New Roman" w:hAnsi="Times New Roman" w:cs="Times New Roman"/>
+                          <w:b/>
+                          <w:bCs/>
+                          <w:sz w:val="24"/>
+                          <w:szCs w:val="24"/>
+                        </w:rPr>
+                        <w:t>:</w:t>
+                      </w:r>
+                      <w:r>
+                        <w:rPr>
+                          <w:rFonts w:ascii="Times New Roman" w:hAnsi="Times New Roman" w:cs="Times New Roman"/>
+                          <w:sz w:val="24"/>
+                          <w:szCs w:val="24"/>
+                        </w:rPr>
+                        <w:t xml:space="preserve"> 2 Mois</w:t>
+                      </w:r>
+                    </w:p>
+                    <w:p>
+                      <w:pPr>
+                        <w:rPr>
+                          <w:rFonts w:ascii="Times New Roman" w:hAnsi="Times New Roman" w:cs="Times New Roman"/>
+                          <w:sz w:val="24"/>
+                          <w:szCs w:val="24"/>
+                        </w:rPr>
+                      </w:pPr>
+                      <w:r>
+                        <w:rPr>
+                          <w:rFonts w:ascii="Times New Roman" w:hAnsi="Times New Roman" w:cs="Times New Roman"/>
+                          <w:b/>
+                          <w:bCs/>
+                          <w:sz w:val="24"/>
+                          <w:szCs w:val="24"/>
+                          <w:u w:val="single"/>
+                        </w:rPr>
+                        <w:t xml:space="preserve">PERIODE </w:t>
+                      </w:r>
+                      <w:r>
+                        <w:rPr>
+                          <w:rFonts w:ascii="Times New Roman" w:hAnsi="Times New Roman" w:cs="Times New Roman"/>
+                          <w:b/>
+                          <w:bCs/>
+                          <w:sz w:val="24"/>
+                          <w:szCs w:val="24"/>
+                        </w:rPr>
+                        <w:t>:</w:t>
+                      </w:r>
+                      <w:r>
+                        <w:rPr>
+                          <w:rFonts w:ascii="Times New Roman" w:hAnsi="Times New Roman" w:cs="Times New Roman"/>
+                          <w:sz w:val="24"/>
+                          <w:szCs w:val="24"/>
+                        </w:rPr>
+                        <w:t xml:space="preserve"> Du </w:t>
+                      </w:r>
+                      <w:bookmarkStart w:id="1" w:name="_Hlk193456772"/>
+                      <w:r>
+                        <w:rPr>
+                          <w:rFonts w:ascii="Times New Roman" w:hAnsi="Times New Roman" w:cs="Times New Roman"/>
+                          <w:sz w:val="24"/>
+                          <w:szCs w:val="24"/>
+                        </w:rPr>
+                        <w:t>08 Juil</w:t>
+                      </w:r>
+                      <w:r>
+                        <w:rPr>
+                          <w:rFonts w:ascii="Times New Roman" w:hAnsi="Times New Roman" w:cs="Times New Roman"/>
+                          <w:sz w:val="24"/>
+                          <w:szCs w:val="24"/>
+                        </w:rPr>
+                        <w:t>let</w:t>
+                      </w:r>
+                      <w:r>
+                        <w:rPr>
+                          <w:rFonts w:ascii="Times New Roman" w:hAnsi="Times New Roman" w:cs="Times New Roman"/>
+                          <w:sz w:val="24"/>
+                          <w:szCs w:val="24"/>
+                        </w:rPr>
+                        <w:t xml:space="preserve"> </w:t>
+                      </w:r>
+                      <w:bookmarkEnd w:id="1"/>
+                      <w:r>
+                        <w:rPr>
+                          <w:rFonts w:ascii="Times New Roman" w:hAnsi="Times New Roman" w:cs="Times New Roman"/>
+                          <w:sz w:val="24"/>
+                          <w:szCs w:val="24"/>
+                        </w:rPr>
+                        <w:t xml:space="preserve">au 08 Septembre </w:t>
+                      </w:r>
+                      <w:r>
+                        <w:rPr>
+                          <w:rFonts w:ascii="Times New Roman" w:hAnsi="Times New Roman" w:cs="Times New Roman"/>
+                          <w:sz w:val="24"/>
+                          <w:szCs w:val="24"/>
+                        </w:rPr>
+                        <w:t>2</w:t>
+                      </w:r>
+                      <w:r>
+                        <w:rPr>
+                          <w:rFonts w:ascii="Times New Roman" w:hAnsi="Times New Roman" w:cs="Times New Roman"/>
+                          <w:sz w:val="24"/>
+                          <w:szCs w:val="24"/>
+                        </w:rPr>
+                        <w:t>024</w:t>
+                      </w:r>
+                    </w:p>
+                  </w:txbxContent>
+                </v:textbox>
+                <w10:wrap type="square" anchorx="margin"/>
+              </v:shape>
+            </w:pict>
+          </mc:Fallback>
+        </mc:AlternateContent>
+      </w:r>
+      <w:r>
+        <w:rPr>
+          <w:noProof/>
+        </w:rPr>
+        <mc:AlternateContent>
+          <mc:Choice Requires="wps">
+            <w:drawing>
               <wp:anchor distT="0" distB="0" distL="114300" distR="114300" simplePos="0" relativeHeight="251687936" behindDoc="0" locked="0" layoutInCell="1" allowOverlap="1" wp14:anchorId="1339E9E8" wp14:editId="2F262BC8">
                 <wp:simplePos x="0" y="0"/>
                 <wp:positionH relativeFrom="margin">
@@ -1705,7 +1948,7 @@
           </mc:Choice>
           <mc:Fallback>
             <w:pict>
-              <v:shape w14:anchorId="1339E9E8" id="Zone de texte 16" o:spid="_x0000_s1030" type="#_x0000_t202" style="position:absolute;margin-left:0;margin-top:505.95pt;width:171pt;height:21pt;z-index:251687936;visibility:visible;mso-wrap-style:square;mso-width-percent:0;mso-height-percent:0;mso-wrap-distance-left:9pt;mso-wrap-distance-top:0;mso-wrap-distance-right:9pt;mso-wrap-distance-bottom:0;mso-position-horizontal:center;mso-position-horizontal-relative:margin;mso-position-vertical:absolute;mso-position-vertical-relative:text;mso-width-percent:0;mso-height-percent:0;mso-width-relative:margin;mso-height-relative:margin;v-text-anchor:top" o:gfxdata="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" filled="f" stroked="f" strokeweight=".5pt">
+              <v:shape w14:anchorId="1339E9E8" id="Zone de texte 16" o:spid="_x0000_s1031" type="#_x0000_t202" style="position:absolute;margin-left:0;margin-top:505.95pt;width:171pt;height:21pt;z-index:251687936;visibility:visible;mso-wrap-style:square;mso-width-percent:0;mso-height-percent:0;mso-wrap-distance-left:9pt;mso-wrap-distance-top:0;mso-wrap-distance-right:9pt;mso-wrap-distance-bottom:0;mso-position-horizontal:center;mso-position-horizontal-relative:margin;mso-position-vertical:absolute;mso-position-vertical-relative:text;mso-width-percent:0;mso-height-percent:0;mso-width-relative:margin;mso-height-relative:margin;v-text-anchor:top" o:gfxdata="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" filled="f" stroked="f" strokeweight=".5pt">
                 <v:textbox>
                   <w:txbxContent>
                     <w:p>
@@ -1985,7 +2228,7 @@
           </mc:Choice>
           <mc:Fallback>
             <w:pict>
-              <v:shape w14:anchorId="6F0C9920" id="_x0000_s1031" type="#_x0000_t202" style="position:absolute;margin-left:-22.25pt;margin-top:438.75pt;width:241.2pt;height:48.6pt;z-index:251683840;visibility:visible;mso-wrap-style:square;mso-width-percent:0;mso-height-percent:0;mso-wrap-distance-left:9pt;mso-wrap-distance-top:3.6pt;mso-wrap-distance-right:9pt;mso-wrap-distance-bottom:3.6pt;mso-position-horizontal:absolute;mso-position-horizontal-relative:margin;mso-position-vertical:absolute;mso-position-vertical-relative:text;mso-width-percent:0;mso-height-percent:0;mso-width-relative:margin;mso-height-relative:margin;v-text-anchor:top" o:gfxdata="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" filled="f" stroked="f">
+              <v:shape w14:anchorId="6F0C9920" id="_x0000_s1032" type="#_x0000_t202" style="position:absolute;margin-left:-22.25pt;margin-top:438.75pt;width:241.2pt;height:48.6pt;z-index:251683840;visibility:visible;mso-wrap-style:square;mso-width-percent:0;mso-height-percent:0;mso-wrap-distance-left:9pt;mso-wrap-distance-top:3.6pt;mso-wrap-distance-right:9pt;mso-wrap-distance-bottom:3.6pt;mso-position-horizontal:absolute;mso-position-horizontal-relative:margin;mso-position-vertical:absolute;mso-position-vertical-relative:text;mso-width-percent:0;mso-height-percent:0;mso-width-relative:margin;mso-height-relative:margin;v-text-anchor:top" o:gfxdata="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" filled="f" stroked="f">
                 <v:textbox>
                   <w:txbxContent>
                     <w:p>
@@ -2215,7 +2458,7 @@
           </mc:Choice>
           <mc:Fallback>
             <w:pict>
-              <v:shape w14:anchorId="6368B0D4" id="_x0000_s1032" type="#_x0000_t202" style="position:absolute;margin-left:233.95pt;margin-top:438.15pt;width:241.2pt;height:51pt;z-index:251685888;visibility:visible;mso-wrap-style:square;mso-width-percent:0;mso-height-percent:0;mso-wrap-distance-left:9pt;mso-wrap-distance-top:3.6pt;mso-wrap-distance-right:9pt;mso-wrap-distance-bottom:3.6pt;mso-position-horizontal:absolute;mso-position-horizontal-relative:margin;mso-position-vertical:absolute;mso-position-vertical-relative:text;mso-width-percent:0;mso-height-percent:0;mso-width-relative:margin;mso-height-relative:margin;v-text-anchor:top" o:gfxdata="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" filled="f" stroked="f">
+              <v:shape w14:anchorId="6368B0D4" id="_x0000_s1033" type="#_x0000_t202" style="position:absolute;margin-left:233.95pt;margin-top:438.15pt;width:241.2pt;height:51pt;z-index:251685888;visibility:visible;mso-wrap-style:square;mso-width-percent:0;mso-height-percent:0;mso-wrap-distance-left:9pt;mso-wrap-distance-top:3.6pt;mso-wrap-distance-right:9pt;mso-wrap-distance-bottom:3.6pt;mso-position-horizontal:absolute;mso-position-horizontal-relative:margin;mso-position-vertical:absolute;mso-position-vertical-relative:text;mso-width-percent:0;mso-height-percent:0;mso-width-relative:margin;mso-height-relative:margin;v-text-anchor:top" o:gfxdata="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" filled="f" stroked="f">
                 <v:textbox>
                   <w:txbxContent>
                     <w:p>
@@ -2378,7 +2621,7 @@
         <mc:AlternateContent>
           <mc:Choice Requires="wps">
             <w:drawing>
-              <wp:anchor distT="45720" distB="45720" distL="114300" distR="114300" simplePos="0" relativeHeight="251680768" behindDoc="0" locked="0" layoutInCell="1" allowOverlap="1" wp14:anchorId="68465E31" wp14:editId="19A06868">
+              <wp:anchor distT="45720" distB="45720" distL="114300" distR="114300" simplePos="0" relativeHeight="251680768" behindDoc="0" locked="0" layoutInCell="1" allowOverlap="1" wp14:anchorId="68465E31" wp14:editId="3261D924">
                 <wp:simplePos x="0" y="0"/>
                 <wp:positionH relativeFrom="margin">
                   <wp:posOffset>-270510</wp:posOffset>
@@ -2444,7 +2687,15 @@
                               <w:rPr>
                                 <w:rFonts w:ascii="Times New Roman" w:hAnsi="Times New Roman" w:cs="Times New Roman"/>
                               </w:rPr>
-                              <w:t xml:space="preserve">  KAFACK LOLYS CHAVET</w:t>
+                              <w:t xml:space="preserve">  KAFACK </w:t>
+                            </w:r>
+                            <w:r>
+                              <w:rPr>
+                                <w:rFonts w:ascii="Times New Roman" w:hAnsi="Times New Roman" w:cs="Times New Roman"/>
+                                <w:sz w:val="24"/>
+                                <w:szCs w:val="24"/>
+                              </w:rPr>
+                              <w:t>Lolys Chavet</w:t>
                             </w:r>
                           </w:p>
                           <w:p>
@@ -2475,7 +2726,13 @@
                               <w:rPr>
                                 <w:rFonts w:ascii="Times New Roman" w:hAnsi="Times New Roman" w:cs="Times New Roman"/>
                               </w:rPr>
-                              <w:t>: IUC2</w:t>
+                              <w:t xml:space="preserve">: </w:t>
+                            </w:r>
+                            <w:r>
+                              <w:rPr>
+                                <w:rFonts w:ascii="Times New Roman" w:hAnsi="Times New Roman" w:cs="Times New Roman"/>
+                              </w:rPr>
+                              <w:t>GL25C85B96</w:t>
                             </w:r>
                           </w:p>
                           <w:p>
@@ -2519,7 +2776,7 @@
           </mc:Choice>
           <mc:Fallback>
             <w:pict>
-              <v:shape w14:anchorId="68465E31" id="_x0000_s1033" type="#_x0000_t202" style="position:absolute;margin-left:-21.3pt;margin-top:353pt;width:312.5pt;height:70.9pt;z-index:251680768;visibility:visible;mso-wrap-style:square;mso-width-percent:0;mso-height-percent:0;mso-wrap-distance-left:9pt;mso-wrap-distance-top:3.6pt;mso-wrap-distance-right:9pt;mso-wrap-distance-bottom:3.6pt;mso-position-horizontal:absolute;mso-position-horizontal-relative:margin;mso-position-vertical:absolute;mso-position-vertical-relative:text;mso-width-percent:0;mso-height-percent:0;mso-width-relative:margin;mso-height-relative:margin;v-text-anchor:top" o:gfxdata="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" filled="f" stroked="f">
+              <v:shape w14:anchorId="68465E31" id="_x0000_s1034" type="#_x0000_t202" style="position:absolute;margin-left:-21.3pt;margin-top:353pt;width:312.5pt;height:70.9pt;z-index:251680768;visibility:visible;mso-wrap-style:square;mso-width-percent:0;mso-height-percent:0;mso-wrap-distance-left:9pt;mso-wrap-distance-top:3.6pt;mso-wrap-distance-right:9pt;mso-wrap-distance-bottom:3.6pt;mso-position-horizontal:absolute;mso-position-horizontal-relative:margin;mso-position-vertical:absolute;mso-position-vertical-relative:text;mso-width-percent:0;mso-height-percent:0;mso-width-relative:margin;mso-height-relative:margin;v-text-anchor:top" o:gfxdata="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" filled="f" stroked="f">
                 <v:textbox>
                   <w:txbxContent>
                     <w:p>
@@ -2549,7 +2806,15 @@
                         <w:rPr>
                           <w:rFonts w:ascii="Times New Roman" w:hAnsi="Times New Roman" w:cs="Times New Roman"/>
                         </w:rPr>
-                        <w:t xml:space="preserve">  KAFACK LOLYS CHAVET</w:t>
+                        <w:t xml:space="preserve">  KAFACK </w:t>
+                      </w:r>
+                      <w:r>
+                        <w:rPr>
+                          <w:rFonts w:ascii="Times New Roman" w:hAnsi="Times New Roman" w:cs="Times New Roman"/>
+                          <w:sz w:val="24"/>
+                          <w:szCs w:val="24"/>
+                        </w:rPr>
+                        <w:t>Lolys Chavet</w:t>
                       </w:r>
                     </w:p>
                     <w:p>
@@ -2580,7 +2845,13 @@
                         <w:rPr>
                           <w:rFonts w:ascii="Times New Roman" w:hAnsi="Times New Roman" w:cs="Times New Roman"/>
                         </w:rPr>
-                        <w:t>: IUC2</w:t>
+                        <w:t xml:space="preserve">: </w:t>
+                      </w:r>
+                      <w:r>
+                        <w:rPr>
+                          <w:rFonts w:ascii="Times New Roman" w:hAnsi="Times New Roman" w:cs="Times New Roman"/>
+                        </w:rPr>
+                        <w:t>GL25C85B96</w:t>
                       </w:r>
                     </w:p>
                     <w:p>
@@ -2603,234 +2874,6 @@
                           <w:rFonts w:ascii="Times New Roman" w:hAnsi="Times New Roman" w:cs="Times New Roman"/>
                         </w:rPr>
                         <w:t>: Génie Logiciel</w:t>
-                      </w:r>
-                    </w:p>
-                  </w:txbxContent>
-                </v:textbox>
-                <w10:wrap type="square" anchorx="margin"/>
-              </v:shape>
-            </w:pict>
-          </mc:Fallback>
-        </mc:AlternateContent>
-      </w:r>
-      <w:r>
-        <w:rPr>
-          <w:noProof/>
-        </w:rPr>
-        <mc:AlternateContent>
-          <mc:Choice Requires="wps">
-            <w:drawing>
-              <wp:anchor distT="45720" distB="45720" distL="114300" distR="114300" simplePos="0" relativeHeight="251678720" behindDoc="0" locked="0" layoutInCell="1" allowOverlap="1" wp14:anchorId="10BB0F7F" wp14:editId="7E390EB5">
-                <wp:simplePos x="0" y="0"/>
-                <wp:positionH relativeFrom="margin">
-                  <wp:align>left</wp:align>
-                </wp:positionH>
-                <wp:positionV relativeFrom="paragraph">
-                  <wp:posOffset>3757295</wp:posOffset>
-                </wp:positionV>
-                <wp:extent cx="2853690" cy="727075"/>
-                <wp:effectExtent l="0" t="0" r="0" b="0"/>
-                <wp:wrapSquare wrapText="bothSides"/>
-                <wp:docPr id="1192159055" name="Zone de texte 2"/>
-                <wp:cNvGraphicFramePr>
-                  <a:graphicFrameLocks xmlns:a="http://schemas.openxmlformats.org/drawingml/2006/main"/>
-                </wp:cNvGraphicFramePr>
-                <a:graphic xmlns:a="http://schemas.openxmlformats.org/drawingml/2006/main">
-                  <a:graphicData uri="http://schemas.microsoft.com/office/word/2010/wordprocessingShape">
-                    <wps:wsp>
-                      <wps:cNvSpPr txBox="1">
-                        <a:spLocks noChangeArrowheads="1"/>
-                      </wps:cNvSpPr>
-                      <wps:spPr bwMode="auto">
-                        <a:xfrm>
-                          <a:off x="0" y="0"/>
-                          <a:ext cx="2853690" cy="727075"/>
-                        </a:xfrm>
-                        <a:prstGeom prst="rect">
-                          <a:avLst/>
-                        </a:prstGeom>
-                        <a:noFill/>
-                        <a:ln w="9525">
-                          <a:noFill/>
-                          <a:miter lim="800000"/>
-                          <a:headEnd/>
-                          <a:tailEnd/>
-                        </a:ln>
-                      </wps:spPr>
-                      <wps:txbx>
-                        <w:txbxContent>
-                          <w:p>
-                            <w:pPr>
-                              <w:rPr>
-                                <w:rFonts w:ascii="Times New Roman" w:hAnsi="Times New Roman" w:cs="Times New Roman"/>
-                                <w:sz w:val="24"/>
-                                <w:szCs w:val="24"/>
-                              </w:rPr>
-                            </w:pPr>
-                            <w:r>
-                              <w:rPr>
-                                <w:rFonts w:ascii="Times New Roman" w:hAnsi="Times New Roman" w:cs="Times New Roman"/>
-                                <w:b/>
-                                <w:bCs/>
-                                <w:sz w:val="24"/>
-                                <w:szCs w:val="24"/>
-                                <w:u w:val="single"/>
-                              </w:rPr>
-                              <w:t xml:space="preserve">DUREE </w:t>
-                            </w:r>
-                            <w:r>
-                              <w:rPr>
-                                <w:rFonts w:ascii="Times New Roman" w:hAnsi="Times New Roman" w:cs="Times New Roman"/>
-                                <w:b/>
-                                <w:bCs/>
-                                <w:sz w:val="24"/>
-                                <w:szCs w:val="24"/>
-                              </w:rPr>
-                              <w:t>:</w:t>
-                            </w:r>
-                            <w:r>
-                              <w:rPr>
-                                <w:rFonts w:ascii="Times New Roman" w:hAnsi="Times New Roman" w:cs="Times New Roman"/>
-                                <w:sz w:val="24"/>
-                                <w:szCs w:val="24"/>
-                              </w:rPr>
-                              <w:t xml:space="preserve"> 2 Mois</w:t>
-                            </w:r>
-                          </w:p>
-                          <w:p>
-                            <w:pPr>
-                              <w:rPr>
-                                <w:rFonts w:ascii="Times New Roman" w:hAnsi="Times New Roman" w:cs="Times New Roman"/>
-                                <w:sz w:val="24"/>
-                                <w:szCs w:val="24"/>
-                              </w:rPr>
-                            </w:pPr>
-                            <w:r>
-                              <w:rPr>
-                                <w:rFonts w:ascii="Times New Roman" w:hAnsi="Times New Roman" w:cs="Times New Roman"/>
-                                <w:b/>
-                                <w:bCs/>
-                                <w:sz w:val="24"/>
-                                <w:szCs w:val="24"/>
-                                <w:u w:val="single"/>
-                              </w:rPr>
-                              <w:t xml:space="preserve">PERIODE </w:t>
-                            </w:r>
-                            <w:r>
-                              <w:rPr>
-                                <w:rFonts w:ascii="Times New Roman" w:hAnsi="Times New Roman" w:cs="Times New Roman"/>
-                                <w:b/>
-                                <w:bCs/>
-                                <w:sz w:val="24"/>
-                                <w:szCs w:val="24"/>
-                              </w:rPr>
-                              <w:t>:</w:t>
-                            </w:r>
-                            <w:r>
-                              <w:rPr>
-                                <w:rFonts w:ascii="Times New Roman" w:hAnsi="Times New Roman" w:cs="Times New Roman"/>
-                                <w:sz w:val="24"/>
-                                <w:szCs w:val="24"/>
-                              </w:rPr>
-                              <w:t xml:space="preserve"> Du ____ au _______</w:t>
-                            </w:r>
-                          </w:p>
-                        </w:txbxContent>
-                      </wps:txbx>
-                      <wps:bodyPr rot="0" vert="horz" wrap="square" lIns="91440" tIns="45720" rIns="91440" bIns="45720" anchor="t" anchorCtr="0">
-                        <a:noAutofit/>
-                      </wps:bodyPr>
-                    </wps:wsp>
-                  </a:graphicData>
-                </a:graphic>
-                <wp14:sizeRelH relativeFrom="margin">
-                  <wp14:pctWidth>0</wp14:pctWidth>
-                </wp14:sizeRelH>
-                <wp14:sizeRelV relativeFrom="margin">
-                  <wp14:pctHeight>0</wp14:pctHeight>
-                </wp14:sizeRelV>
-              </wp:anchor>
-            </w:drawing>
-          </mc:Choice>
-          <mc:Fallback>
-            <w:pict>
-              <v:shape w14:anchorId="10BB0F7F" id="_x0000_s1034" type="#_x0000_t202" style="position:absolute;margin-left:0;margin-top:295.85pt;width:224.7pt;height:57.25pt;z-index:251678720;visibility:visible;mso-wrap-style:square;mso-width-percent:0;mso-height-percent:0;mso-wrap-distance-left:9pt;mso-wrap-distance-top:3.6pt;mso-wrap-distance-right:9pt;mso-wrap-distance-bottom:3.6pt;mso-position-horizontal:left;mso-position-horizontal-relative:margin;mso-position-vertical:absolute;mso-position-vertical-relative:text;mso-width-percent:0;mso-height-percent:0;mso-width-relative:margin;mso-height-relative:margin;v-text-anchor:top" o:gfxdata="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" filled="f" stroked="f">
-                <v:textbox>
-                  <w:txbxContent>
-                    <w:p>
-                      <w:pPr>
-                        <w:rPr>
-                          <w:rFonts w:ascii="Times New Roman" w:hAnsi="Times New Roman" w:cs="Times New Roman"/>
-                          <w:sz w:val="24"/>
-                          <w:szCs w:val="24"/>
-                        </w:rPr>
-                      </w:pPr>
-                      <w:r>
-                        <w:rPr>
-                          <w:rFonts w:ascii="Times New Roman" w:hAnsi="Times New Roman" w:cs="Times New Roman"/>
-                          <w:b/>
-                          <w:bCs/>
-                          <w:sz w:val="24"/>
-                          <w:szCs w:val="24"/>
-                          <w:u w:val="single"/>
-                        </w:rPr>
-                        <w:t xml:space="preserve">DUREE </w:t>
-                      </w:r>
-                      <w:r>
-                        <w:rPr>
-                          <w:rFonts w:ascii="Times New Roman" w:hAnsi="Times New Roman" w:cs="Times New Roman"/>
-                          <w:b/>
-                          <w:bCs/>
-                          <w:sz w:val="24"/>
-                          <w:szCs w:val="24"/>
-                        </w:rPr>
-                        <w:t>:</w:t>
-                      </w:r>
-                      <w:r>
-                        <w:rPr>
-                          <w:rFonts w:ascii="Times New Roman" w:hAnsi="Times New Roman" w:cs="Times New Roman"/>
-                          <w:sz w:val="24"/>
-                          <w:szCs w:val="24"/>
-                        </w:rPr>
-                        <w:t xml:space="preserve"> 2 Mois</w:t>
-                      </w:r>
-                    </w:p>
-                    <w:p>
-                      <w:pPr>
-                        <w:rPr>
-                          <w:rFonts w:ascii="Times New Roman" w:hAnsi="Times New Roman" w:cs="Times New Roman"/>
-                          <w:sz w:val="24"/>
-                          <w:szCs w:val="24"/>
-                        </w:rPr>
-                      </w:pPr>
-                      <w:r>
-                        <w:rPr>
-                          <w:rFonts w:ascii="Times New Roman" w:hAnsi="Times New Roman" w:cs="Times New Roman"/>
-                          <w:b/>
-                          <w:bCs/>
-                          <w:sz w:val="24"/>
-                          <w:szCs w:val="24"/>
-                          <w:u w:val="single"/>
-                        </w:rPr>
-                        <w:t xml:space="preserve">PERIODE </w:t>
-                      </w:r>
-                      <w:r>
-                        <w:rPr>
-                          <w:rFonts w:ascii="Times New Roman" w:hAnsi="Times New Roman" w:cs="Times New Roman"/>
-                          <w:b/>
-                          <w:bCs/>
-                          <w:sz w:val="24"/>
-                          <w:szCs w:val="24"/>
-                        </w:rPr>
-                        <w:t>:</w:t>
-                      </w:r>
-                      <w:r>
-                        <w:rPr>
-                          <w:rFonts w:ascii="Times New Roman" w:hAnsi="Times New Roman" w:cs="Times New Roman"/>
-                          <w:sz w:val="24"/>
-                          <w:szCs w:val="24"/>
-                        </w:rPr>
-                        <w:t xml:space="preserve"> Du ____ au _______</w:t>
                       </w:r>
                     </w:p>
                   </w:txbxContent>

</xml_diff>